<commit_message>
new user field 'class'; report generation changes
</commit_message>
<xml_diff>
--- a/template/BP 2004_16/BP2004_16_Testat_bilinguales_Profil_Kl_8.docx
+++ b/template/BP 2004_16/BP2004_16_Testat_bilinguales_Profil_Kl_8.docx
@@ -1580,8 +1580,6 @@
             </w:pPr>
           </w:p>
         </w:tc>
-        <w:bookmarkStart w:id="10" w:name="_GoBack"/>
-        <w:bookmarkEnd w:id="10"/>
       </w:tr>
       <w:tr>
         <w:trPr>
@@ -1811,7 +1809,7 @@
                 </w:ffData>
               </w:fldChar>
             </w:r>
-            <w:bookmarkStart w:id="11" w:name="Text12"/>
+            <w:bookmarkStart w:id="10" w:name="Text12"/>
             <w:r>
               <w:rPr>
                 <w:lang w:val="en-US"/>
@@ -1842,7 +1840,7 @@
               </w:rPr>
               <w:fldChar w:fldCharType="end"/>
             </w:r>
-            <w:bookmarkEnd w:id="11"/>
+            <w:bookmarkEnd w:id="10"/>
           </w:p>
         </w:tc>
         <w:tc>
@@ -2018,7 +2016,7 @@
                 </w:ffData>
               </w:fldChar>
             </w:r>
-            <w:bookmarkStart w:id="12" w:name="Text21"/>
+            <w:bookmarkStart w:id="11" w:name="Text21"/>
             <w:r>
               <w:rPr>
                 <w:sz w:val="18"/>
@@ -2038,12 +2036,14 @@
               </w:rPr>
               <w:fldChar w:fldCharType="separate"/>
             </w:r>
+            <w:bookmarkStart w:id="12" w:name="_GoBack"/>
+            <w:bookmarkEnd w:id="12"/>
             <w:r>
               <w:rPr>
                 <w:noProof/>
                 <w:sz w:val="18"/>
               </w:rPr>
-              <w:t>Name</w:t>
+              <w:t>${leiter_name}</w:t>
             </w:r>
             <w:r>
               <w:rPr>
@@ -2052,7 +2052,7 @@
               </w:rPr>
               <w:fldChar w:fldCharType="end"/>
             </w:r>
-            <w:bookmarkEnd w:id="12"/>
+            <w:bookmarkEnd w:id="11"/>
             <w:r>
               <w:rPr>
                 <w:sz w:val="18"/>
@@ -2986,6 +2986,7 @@
   </w:compat>
   <w:rsids>
     <w:rsidRoot w:val="00F266E4"/>
+    <w:rsid w:val="004D0642"/>
     <w:rsid w:val="004D4D67"/>
     <w:rsid w:val="006F4416"/>
     <w:rsid w:val="00D77FCD"/>
@@ -3750,7 +3751,7 @@
 </file>
 
 <file path=customXml/itemProps1.xml><?xml version="1.0" encoding="utf-8"?>
-<ds:datastoreItem xmlns:ds="http://schemas.openxmlformats.org/officeDocument/2006/customXml" ds:itemID="{2EB173A7-942C-4C85-84AB-1E6658CEDB98}">
+<ds:datastoreItem xmlns:ds="http://schemas.openxmlformats.org/officeDocument/2006/customXml" ds:itemID="{5021D937-BAC3-4029-946B-76E1A2298B49}">
   <ds:schemaRefs>
     <ds:schemaRef ds:uri="http://schemas.openxmlformats.org/officeDocument/2006/bibliography"/>
   </ds:schemaRefs>

</xml_diff>